<commit_message>
Full fetch example with errore handling
</commit_message>
<xml_diff>
--- a/Doc/Programming Javascript.docx
+++ b/Doc/Programming Javascript.docx
@@ -410,18 +410,8 @@
           <w:szCs w:val="20"/>
           <w:lang w:val="en-US"/>
         </w:rPr>
-        <w:t xml:space="preserve"> </w:t>
-      </w:r>
-      <w:proofErr w:type="gramStart"/>
-      <w:r>
-        <w:rPr>
-          <w:sz w:val="20"/>
-          <w:szCs w:val="20"/>
-          <w:lang w:val="en-US"/>
-        </w:rPr>
-        <w:t>can be configured</w:t>
-      </w:r>
-      <w:proofErr w:type="gramEnd"/>
+        <w:t xml:space="preserve"> can be configured</w:t>
+      </w:r>
       <w:r>
         <w:rPr>
           <w:sz w:val="20"/>
@@ -987,16 +977,7 @@
           <w:szCs w:val="20"/>
           <w:lang w:val="en-US"/>
         </w:rPr>
-        <w:t xml:space="preserve">Numbers variable have 3 specials </w:t>
-      </w:r>
-      <w:proofErr w:type="gramStart"/>
-      <w:r>
-        <w:rPr>
-          <w:sz w:val="20"/>
-          <w:szCs w:val="20"/>
-          <w:lang w:val="en-US"/>
-        </w:rPr>
-        <w:t>value</w:t>
+        <w:t>Numbers variable have 3 specials value</w:t>
       </w:r>
       <w:r>
         <w:rPr>
@@ -1019,104 +1000,589 @@
           <w:szCs w:val="20"/>
           <w:lang w:val="en-US"/>
         </w:rPr>
+        <w:t xml:space="preserve">: </w:t>
+      </w:r>
+      <w:r>
+        <w:rPr>
+          <w:color w:val="FF0000"/>
+          <w:lang w:val="en-US"/>
+        </w:rPr>
+        <w:t xml:space="preserve">+Infinity | -Infinity | </w:t>
+      </w:r>
+      <w:proofErr w:type="spellStart"/>
+      <w:r>
+        <w:rPr>
+          <w:color w:val="FF0000"/>
+          <w:lang w:val="en-US"/>
+        </w:rPr>
+        <w:t>NaN</w:t>
+      </w:r>
+      <w:proofErr w:type="spellEnd"/>
+      <w:r>
+        <w:rPr>
+          <w:color w:val="FF0000"/>
+          <w:sz w:val="20"/>
+          <w:szCs w:val="20"/>
+          <w:lang w:val="en-US"/>
+        </w:rPr>
+        <w:t xml:space="preserve"> </w:t>
+      </w:r>
+      <w:r>
+        <w:rPr>
+          <w:sz w:val="20"/>
+          <w:szCs w:val="20"/>
+          <w:lang w:val="en-US"/>
+        </w:rPr>
+        <w:t xml:space="preserve">Infinity (or +Infinity) represents all number values greater than 1.79769313486231570e+308 and -Infinity represents values smaller </w:t>
+      </w:r>
+      <w:r>
+        <w:rPr>
+          <w:sz w:val="20"/>
+          <w:szCs w:val="20"/>
+          <w:lang w:val="en-US"/>
+        </w:rPr>
+        <w:t>than -</w:t>
+      </w:r>
+      <w:r>
+        <w:rPr>
+          <w:sz w:val="20"/>
+          <w:szCs w:val="20"/>
+          <w:lang w:val="en-US"/>
+        </w:rPr>
+        <w:t xml:space="preserve">1.79769313486231570e+308. </w:t>
+      </w:r>
+      <w:r>
+        <w:rPr>
+          <w:sz w:val="20"/>
+          <w:szCs w:val="20"/>
+          <w:lang w:val="en-US"/>
+        </w:rPr>
+        <w:t>Nan</w:t>
+      </w:r>
+      <w:r>
+        <w:rPr>
+          <w:sz w:val="20"/>
+          <w:szCs w:val="20"/>
+          <w:lang w:val="en-US"/>
+        </w:rPr>
+        <w:t xml:space="preserve"> </w:t>
+      </w:r>
+      <w:r>
+        <w:rPr>
+          <w:sz w:val="20"/>
+          <w:szCs w:val="20"/>
+          <w:lang w:val="en-US"/>
+        </w:rPr>
+        <w:t xml:space="preserve">represents </w:t>
+      </w:r>
+      <w:r>
+        <w:rPr>
+          <w:sz w:val="20"/>
+          <w:szCs w:val="20"/>
+          <w:lang w:val="en-US"/>
+        </w:rPr>
+        <w:t>not-a-number value.</w:t>
+      </w:r>
+    </w:p>
+    <w:p>
+      <w:pPr>
+        <w:pStyle w:val="Paragrafoelenco"/>
+        <w:numPr>
+          <w:ilvl w:val="2"/>
+          <w:numId w:val="1"/>
+        </w:numPr>
+        <w:jc w:val="both"/>
+        <w:rPr>
+          <w:sz w:val="20"/>
+          <w:szCs w:val="20"/>
+          <w:lang w:val="en-US"/>
+        </w:rPr>
+      </w:pPr>
+      <w:proofErr w:type="spellStart"/>
+      <w:r>
+        <w:rPr>
+          <w:sz w:val="20"/>
+          <w:szCs w:val="20"/>
+          <w:lang w:val="en-US"/>
+        </w:rPr>
+        <w:t>NaN</w:t>
+      </w:r>
+      <w:proofErr w:type="spellEnd"/>
+      <w:r>
+        <w:rPr>
+          <w:sz w:val="20"/>
+          <w:szCs w:val="20"/>
+          <w:lang w:val="en-US"/>
+        </w:rPr>
+        <w:t xml:space="preserve"> works similar to </w:t>
+      </w:r>
+      <w:proofErr w:type="spellStart"/>
+      <w:r>
+        <w:rPr>
+          <w:sz w:val="20"/>
+          <w:szCs w:val="20"/>
+          <w:lang w:val="en-US"/>
+        </w:rPr>
+        <w:t>sql</w:t>
+      </w:r>
+      <w:proofErr w:type="spellEnd"/>
+      <w:r>
+        <w:rPr>
+          <w:sz w:val="20"/>
+          <w:szCs w:val="20"/>
+          <w:lang w:val="en-US"/>
+        </w:rPr>
+        <w:t xml:space="preserve"> null value:</w:t>
+      </w:r>
+      <w:r>
+        <w:rPr>
+          <w:sz w:val="20"/>
+          <w:szCs w:val="20"/>
+          <w:lang w:val="en-US"/>
+        </w:rPr>
+        <w:t xml:space="preserve"> Nan is equal to nothing, </w:t>
+      </w:r>
+      <w:r>
+        <w:rPr>
+          <w:sz w:val="20"/>
+          <w:szCs w:val="20"/>
+          <w:lang w:val="en-US"/>
+        </w:rPr>
+        <w:t>not even to itself</w:t>
+      </w:r>
+      <w:r>
+        <w:rPr>
+          <w:sz w:val="20"/>
+          <w:szCs w:val="20"/>
+          <w:lang w:val="en-US"/>
+        </w:rPr>
+        <w:t>.</w:t>
+      </w:r>
+      <w:r>
+        <w:rPr>
+          <w:sz w:val="20"/>
+          <w:szCs w:val="20"/>
+          <w:lang w:val="en-US"/>
+        </w:rPr>
+        <w:t xml:space="preserve"> But you do have a function to check the </w:t>
+      </w:r>
+      <w:proofErr w:type="spellStart"/>
+      <w:r>
+        <w:rPr>
+          <w:sz w:val="20"/>
+          <w:szCs w:val="20"/>
+          <w:lang w:val="en-US"/>
+        </w:rPr>
+        <w:t>NaN</w:t>
+      </w:r>
+      <w:proofErr w:type="spellEnd"/>
+      <w:r>
+        <w:rPr>
+          <w:sz w:val="20"/>
+          <w:szCs w:val="20"/>
+          <w:lang w:val="en-US"/>
+        </w:rPr>
+        <w:t xml:space="preserve"> value</w:t>
+      </w:r>
+      <w:r>
+        <w:rPr>
+          <w:sz w:val="20"/>
+          <w:szCs w:val="20"/>
+          <w:lang w:val="en-US"/>
+        </w:rPr>
+        <w:t xml:space="preserve">: </w:t>
+      </w:r>
+      <w:proofErr w:type="spellStart"/>
+      <w:r>
+        <w:rPr>
+          <w:color w:val="FF0000"/>
+          <w:sz w:val="20"/>
+          <w:szCs w:val="20"/>
+          <w:lang w:val="en-US"/>
+        </w:rPr>
+        <w:t>isNaN</w:t>
+      </w:r>
+      <w:proofErr w:type="spellEnd"/>
+      <w:r>
+        <w:rPr>
+          <w:sz w:val="20"/>
+          <w:szCs w:val="20"/>
+          <w:lang w:val="en-US"/>
+        </w:rPr>
+        <w:t>(0/0)</w:t>
+      </w:r>
+      <w:r>
+        <w:rPr>
+          <w:sz w:val="20"/>
+          <w:szCs w:val="20"/>
+          <w:lang w:val="en-US"/>
+        </w:rPr>
+        <w:t xml:space="preserve"> //true</w:t>
+      </w:r>
+    </w:p>
+    <w:p>
+      <w:pPr>
+        <w:pStyle w:val="Paragrafoelenco"/>
+        <w:numPr>
+          <w:ilvl w:val="2"/>
+          <w:numId w:val="1"/>
+        </w:numPr>
+        <w:jc w:val="both"/>
+        <w:rPr>
+          <w:sz w:val="20"/>
+          <w:szCs w:val="20"/>
+          <w:lang w:val="en-US"/>
+        </w:rPr>
+      </w:pPr>
+      <w:r>
+        <w:rPr>
+          <w:sz w:val="20"/>
+          <w:szCs w:val="20"/>
+          <w:lang w:val="en-US"/>
+        </w:rPr>
+        <w:t>Any operation with Infinity gives Infinity as a result</w:t>
+      </w:r>
+    </w:p>
+    <w:p>
+      <w:pPr>
+        <w:pStyle w:val="Paragrafoelenco"/>
+        <w:numPr>
+          <w:ilvl w:val="0"/>
+          <w:numId w:val="1"/>
+        </w:numPr>
+        <w:jc w:val="both"/>
+        <w:rPr>
+          <w:sz w:val="20"/>
+          <w:szCs w:val="20"/>
+          <w:lang w:val="en-US"/>
+        </w:rPr>
+      </w:pPr>
+      <w:r>
+        <w:rPr>
+          <w:sz w:val="20"/>
+          <w:szCs w:val="20"/>
+          <w:lang w:val="en-US"/>
+        </w:rPr>
+        <w:t xml:space="preserve">There </w:t>
+      </w:r>
+      <w:r>
+        <w:rPr>
+          <w:sz w:val="20"/>
+          <w:szCs w:val="20"/>
+          <w:lang w:val="en-US"/>
+        </w:rPr>
+        <w:t xml:space="preserve">are two commands to create a variable: </w:t>
+      </w:r>
+      <w:r>
+        <w:rPr>
+          <w:color w:val="FF0000"/>
+          <w:sz w:val="20"/>
+          <w:szCs w:val="20"/>
+          <w:lang w:val="en-US"/>
+        </w:rPr>
+        <w:t xml:space="preserve">let </w:t>
+      </w:r>
+      <w:r>
+        <w:rPr>
+          <w:sz w:val="20"/>
+          <w:szCs w:val="20"/>
+          <w:lang w:val="en-US"/>
+        </w:rPr>
+        <w:t xml:space="preserve">and </w:t>
+      </w:r>
+      <w:r>
+        <w:rPr>
+          <w:color w:val="FF0000"/>
+          <w:sz w:val="20"/>
+          <w:szCs w:val="20"/>
+          <w:lang w:val="en-US"/>
+        </w:rPr>
+        <w:t>var</w:t>
+      </w:r>
+      <w:r>
+        <w:rPr>
+          <w:sz w:val="20"/>
+          <w:szCs w:val="20"/>
+          <w:lang w:val="en-US"/>
+        </w:rPr>
+        <w:t xml:space="preserve">. </w:t>
+      </w:r>
+    </w:p>
+    <w:p>
+      <w:pPr>
+        <w:pStyle w:val="Paragrafoelenco"/>
+        <w:numPr>
+          <w:ilvl w:val="1"/>
+          <w:numId w:val="1"/>
+        </w:numPr>
+        <w:jc w:val="both"/>
+        <w:rPr>
+          <w:sz w:val="20"/>
+          <w:szCs w:val="20"/>
+          <w:lang w:val="en-US"/>
+        </w:rPr>
+      </w:pPr>
+      <w:r>
+        <w:rPr>
+          <w:sz w:val="20"/>
+          <w:szCs w:val="20"/>
+          <w:lang w:val="en-US"/>
+        </w:rPr>
+        <w:t xml:space="preserve">var always defines a function variable local to the whole function </w:t>
+      </w:r>
+    </w:p>
+    <w:p>
+      <w:pPr>
+        <w:pStyle w:val="Paragrafoelenco"/>
+        <w:numPr>
+          <w:ilvl w:val="1"/>
+          <w:numId w:val="1"/>
+        </w:numPr>
+        <w:jc w:val="both"/>
+        <w:rPr>
+          <w:sz w:val="20"/>
+          <w:szCs w:val="20"/>
+          <w:lang w:val="en-US"/>
+        </w:rPr>
+      </w:pPr>
+      <w:r>
+        <w:rPr>
+          <w:sz w:val="20"/>
+          <w:szCs w:val="20"/>
+          <w:lang w:val="en-US"/>
+        </w:rPr>
+        <w:t xml:space="preserve">let instead </w:t>
+      </w:r>
+      <w:r>
+        <w:rPr>
+          <w:sz w:val="20"/>
+          <w:szCs w:val="20"/>
+          <w:lang w:val="en-US"/>
+        </w:rPr>
+        <w:t xml:space="preserve">has </w:t>
+      </w:r>
+      <w:r>
+        <w:rPr>
+          <w:sz w:val="20"/>
+          <w:szCs w:val="20"/>
+          <w:lang w:val="en-US"/>
+        </w:rPr>
+        <w:t>as scope only the bloc</w:t>
+      </w:r>
+      <w:r>
+        <w:rPr>
+          <w:sz w:val="20"/>
+          <w:szCs w:val="20"/>
+          <w:lang w:val="en-US"/>
+        </w:rPr>
+        <w:t>k</w:t>
+      </w:r>
+      <w:r>
+        <w:rPr>
+          <w:sz w:val="20"/>
+          <w:szCs w:val="20"/>
+          <w:lang w:val="en-US"/>
+        </w:rPr>
+        <w:t xml:space="preserve"> of instruction where </w:t>
+      </w:r>
+      <w:r>
+        <w:rPr>
+          <w:sz w:val="20"/>
+          <w:szCs w:val="20"/>
+          <w:lang w:val="en-US"/>
+        </w:rPr>
+        <w:t xml:space="preserve">variable is </w:t>
+      </w:r>
+      <w:r>
+        <w:rPr>
+          <w:sz w:val="20"/>
+          <w:szCs w:val="20"/>
+          <w:lang w:val="en-US"/>
+        </w:rPr>
+        <w:t>created</w:t>
+      </w:r>
+      <w:r>
+        <w:rPr>
+          <w:sz w:val="20"/>
+          <w:szCs w:val="20"/>
+          <w:lang w:val="en-US"/>
+        </w:rPr>
+        <w:t xml:space="preserve"> </w:t>
+      </w:r>
+    </w:p>
+    <w:p>
+      <w:pPr>
+        <w:pStyle w:val="Paragrafoelenco"/>
+        <w:numPr>
+          <w:ilvl w:val="1"/>
+          <w:numId w:val="1"/>
+        </w:numPr>
+        <w:jc w:val="both"/>
+        <w:rPr>
+          <w:sz w:val="20"/>
+          <w:szCs w:val="20"/>
+          <w:lang w:val="en-US"/>
+        </w:rPr>
+      </w:pPr>
+      <w:r>
+        <w:rPr>
+          <w:sz w:val="20"/>
+          <w:szCs w:val="20"/>
+          <w:lang w:val="en-US"/>
+        </w:rPr>
+        <w:t xml:space="preserve">Variable created outside a function are always global variables. </w:t>
+      </w:r>
+    </w:p>
+    <w:p>
+      <w:pPr>
+        <w:pStyle w:val="Paragrafoelenco"/>
+        <w:numPr>
+          <w:ilvl w:val="0"/>
+          <w:numId w:val="1"/>
+        </w:numPr>
+        <w:jc w:val="both"/>
+        <w:rPr>
+          <w:sz w:val="20"/>
+          <w:szCs w:val="20"/>
+          <w:lang w:val="en-US"/>
+        </w:rPr>
+      </w:pPr>
+      <w:r>
+        <w:rPr>
+          <w:sz w:val="20"/>
+          <w:szCs w:val="20"/>
+          <w:lang w:val="en-US"/>
+        </w:rPr>
+        <w:t xml:space="preserve">Use </w:t>
+      </w:r>
+      <w:r>
+        <w:rPr>
+          <w:color w:val="FF0000"/>
+          <w:sz w:val="20"/>
+          <w:szCs w:val="20"/>
+          <w:lang w:val="en-US"/>
+        </w:rPr>
+        <w:t xml:space="preserve">=== </w:t>
+      </w:r>
+      <w:r>
+        <w:rPr>
+          <w:sz w:val="20"/>
+          <w:szCs w:val="20"/>
+          <w:lang w:val="en-US"/>
+        </w:rPr>
+        <w:t xml:space="preserve">Instead of </w:t>
+      </w:r>
+      <w:r>
+        <w:rPr>
+          <w:color w:val="FF0000"/>
+          <w:sz w:val="20"/>
+          <w:szCs w:val="20"/>
+          <w:lang w:val="en-US"/>
+        </w:rPr>
+        <w:t xml:space="preserve">== </w:t>
+      </w:r>
+      <w:r>
+        <w:rPr>
+          <w:sz w:val="20"/>
+          <w:szCs w:val="20"/>
+          <w:lang w:val="en-US"/>
+        </w:rPr>
+        <w:t xml:space="preserve">JavaScript utilizes two different kinds of equality operators: === /!== and == /!= It is considered best practice to always use the first set when comparing. </w:t>
+      </w:r>
+      <w:r>
+        <w:rPr>
+          <w:sz w:val="20"/>
+          <w:szCs w:val="20"/>
+          <w:lang w:val="en-US"/>
+        </w:rPr>
+        <w:t>The triple-equals operator never does type coercion. It returns true if both operands reference the same object, or in  case of value types, have the same value.</w:t>
+      </w:r>
+      <w:r>
+        <w:rPr>
+          <w:sz w:val="20"/>
+          <w:szCs w:val="20"/>
+          <w:lang w:val="en-US"/>
+        </w:rPr>
+        <w:t xml:space="preserve"> </w:t>
+      </w:r>
+      <w:r>
+        <w:rPr>
+          <w:sz w:val="20"/>
+          <w:szCs w:val="20"/>
+          <w:lang w:val="en-US"/>
+        </w:rPr>
+        <w:t xml:space="preserve">However, when </w:t>
+      </w:r>
+      <w:r>
+        <w:rPr>
+          <w:sz w:val="20"/>
+          <w:szCs w:val="20"/>
+          <w:lang w:val="en-US"/>
+        </w:rPr>
+        <w:t>using</w:t>
+      </w:r>
+      <w:r>
+        <w:rPr>
+          <w:sz w:val="20"/>
+          <w:szCs w:val="20"/>
+          <w:lang w:val="en-US"/>
+        </w:rPr>
+        <w:t xml:space="preserve"> with == and !=  you can</w:t>
+      </w:r>
+      <w:r>
+        <w:rPr>
+          <w:sz w:val="20"/>
+          <w:szCs w:val="20"/>
+          <w:lang w:val="en-US"/>
+        </w:rPr>
+        <w:t xml:space="preserve"> run into issues when working with di</w:t>
+      </w:r>
+      <w:r>
+        <w:rPr>
+          <w:sz w:val="20"/>
+          <w:szCs w:val="20"/>
+          <w:lang w:val="en-US"/>
+        </w:rPr>
+        <w:t>fferent types</w:t>
+      </w:r>
+      <w:r>
+        <w:rPr>
+          <w:sz w:val="20"/>
+          <w:szCs w:val="20"/>
+          <w:lang w:val="en-US"/>
+        </w:rPr>
         <w:t>:</w:t>
       </w:r>
-      <w:proofErr w:type="gramEnd"/>
-      <w:r>
-        <w:rPr>
-          <w:sz w:val="20"/>
-          <w:szCs w:val="20"/>
-          <w:lang w:val="en-US"/>
-        </w:rPr>
-        <w:t xml:space="preserve"> </w:t>
-      </w:r>
-      <w:r>
-        <w:rPr>
-          <w:color w:val="FF0000"/>
-          <w:lang w:val="en-US"/>
-        </w:rPr>
-        <w:t xml:space="preserve">+Infinity | -Infinity | </w:t>
-      </w:r>
-      <w:proofErr w:type="spellStart"/>
-      <w:r>
-        <w:rPr>
-          <w:color w:val="FF0000"/>
-          <w:lang w:val="en-US"/>
-        </w:rPr>
-        <w:t>NaN</w:t>
-      </w:r>
-      <w:proofErr w:type="spellEnd"/>
-      <w:r>
-        <w:rPr>
-          <w:color w:val="FF0000"/>
-          <w:sz w:val="20"/>
-          <w:szCs w:val="20"/>
-          <w:lang w:val="en-US"/>
-        </w:rPr>
-        <w:t xml:space="preserve"> </w:t>
-      </w:r>
-      <w:r>
-        <w:rPr>
-          <w:sz w:val="20"/>
-          <w:szCs w:val="20"/>
-          <w:lang w:val="en-US"/>
-        </w:rPr>
-        <w:t xml:space="preserve">Infinity (or +Infinity) represents all number values greater than 1.79769313486231570e+308 and -Infinity represents values smaller </w:t>
-      </w:r>
-      <w:r>
-        <w:rPr>
-          <w:sz w:val="20"/>
-          <w:szCs w:val="20"/>
-          <w:lang w:val="en-US"/>
-        </w:rPr>
-        <w:t>than -</w:t>
-      </w:r>
-      <w:r>
-        <w:rPr>
-          <w:sz w:val="20"/>
-          <w:szCs w:val="20"/>
-          <w:lang w:val="en-US"/>
-        </w:rPr>
-        <w:t xml:space="preserve">1.79769313486231570e+308. </w:t>
-      </w:r>
-      <w:r>
-        <w:rPr>
-          <w:sz w:val="20"/>
-          <w:szCs w:val="20"/>
-          <w:lang w:val="en-US"/>
-        </w:rPr>
-        <w:t>Nan</w:t>
-      </w:r>
-      <w:r>
-        <w:rPr>
-          <w:sz w:val="20"/>
-          <w:szCs w:val="20"/>
-          <w:lang w:val="en-US"/>
-        </w:rPr>
-        <w:t xml:space="preserve"> </w:t>
-      </w:r>
-      <w:r>
-        <w:rPr>
-          <w:sz w:val="20"/>
-          <w:szCs w:val="20"/>
-          <w:lang w:val="en-US"/>
-        </w:rPr>
-        <w:t xml:space="preserve">represents </w:t>
-      </w:r>
-      <w:r>
-        <w:rPr>
-          <w:sz w:val="20"/>
-          <w:szCs w:val="20"/>
-          <w:lang w:val="en-US"/>
-        </w:rPr>
-        <w:t>not-a-number value.</w:t>
-      </w:r>
-    </w:p>
-    <w:p>
-      <w:pPr>
-        <w:pStyle w:val="Paragrafoelenco"/>
-        <w:numPr>
-          <w:ilvl w:val="2"/>
+      <w:r>
+        <w:rPr>
+          <w:sz w:val="20"/>
+          <w:szCs w:val="20"/>
+          <w:lang w:val="en-US"/>
+        </w:rPr>
+        <w:t xml:space="preserve"> js will</w:t>
+      </w:r>
+      <w:r>
+        <w:rPr>
+          <w:sz w:val="20"/>
+          <w:szCs w:val="20"/>
+          <w:lang w:val="en-US"/>
+        </w:rPr>
+        <w:t xml:space="preserve"> try to coerce the values</w:t>
+      </w:r>
+      <w:r>
+        <w:rPr>
+          <w:sz w:val="20"/>
+          <w:szCs w:val="20"/>
+          <w:lang w:val="en-US"/>
+        </w:rPr>
+        <w:t xml:space="preserve"> to enable the comparison. </w:t>
+      </w:r>
+    </w:p>
+    <w:p>
+      <w:pPr>
+        <w:pStyle w:val="Paragrafoelenco"/>
+        <w:numPr>
+          <w:ilvl w:val="1"/>
           <w:numId w:val="1"/>
         </w:numPr>
         <w:jc w:val="both"/>
@@ -1126,597 +1592,13 @@
           <w:lang w:val="en-US"/>
         </w:rPr>
       </w:pPr>
-      <w:proofErr w:type="spellStart"/>
-      <w:r>
-        <w:rPr>
-          <w:sz w:val="20"/>
-          <w:szCs w:val="20"/>
-          <w:lang w:val="en-US"/>
-        </w:rPr>
-        <w:t>NaN</w:t>
-      </w:r>
-      <w:proofErr w:type="spellEnd"/>
-      <w:r>
-        <w:rPr>
-          <w:sz w:val="20"/>
-          <w:szCs w:val="20"/>
-          <w:lang w:val="en-US"/>
-        </w:rPr>
-        <w:t xml:space="preserve"> works similar to </w:t>
-      </w:r>
-      <w:proofErr w:type="spellStart"/>
-      <w:r>
-        <w:rPr>
-          <w:sz w:val="20"/>
-          <w:szCs w:val="20"/>
-          <w:lang w:val="en-US"/>
-        </w:rPr>
-        <w:t>sql</w:t>
-      </w:r>
-      <w:proofErr w:type="spellEnd"/>
-      <w:r>
-        <w:rPr>
-          <w:sz w:val="20"/>
-          <w:szCs w:val="20"/>
-          <w:lang w:val="en-US"/>
-        </w:rPr>
-        <w:t xml:space="preserve"> null value:</w:t>
-      </w:r>
-      <w:r>
-        <w:rPr>
-          <w:sz w:val="20"/>
-          <w:szCs w:val="20"/>
-          <w:lang w:val="en-US"/>
-        </w:rPr>
-        <w:t xml:space="preserve"> Nan is equal to nothing, </w:t>
-      </w:r>
-      <w:r>
-        <w:rPr>
-          <w:sz w:val="20"/>
-          <w:szCs w:val="20"/>
-          <w:lang w:val="en-US"/>
-        </w:rPr>
-        <w:t>not even to itself</w:t>
-      </w:r>
-      <w:r>
-        <w:rPr>
-          <w:sz w:val="20"/>
-          <w:szCs w:val="20"/>
-          <w:lang w:val="en-US"/>
-        </w:rPr>
-        <w:t>.</w:t>
-      </w:r>
-      <w:r>
-        <w:rPr>
-          <w:sz w:val="20"/>
-          <w:szCs w:val="20"/>
-          <w:lang w:val="en-US"/>
-        </w:rPr>
-        <w:t xml:space="preserve"> But you do have a function to check the </w:t>
-      </w:r>
-      <w:proofErr w:type="spellStart"/>
-      <w:r>
-        <w:rPr>
-          <w:sz w:val="20"/>
-          <w:szCs w:val="20"/>
-          <w:lang w:val="en-US"/>
-        </w:rPr>
-        <w:t>NaN</w:t>
-      </w:r>
-      <w:proofErr w:type="spellEnd"/>
-      <w:r>
-        <w:rPr>
-          <w:sz w:val="20"/>
-          <w:szCs w:val="20"/>
-          <w:lang w:val="en-US"/>
-        </w:rPr>
-        <w:t xml:space="preserve"> value</w:t>
-      </w:r>
-      <w:r>
-        <w:rPr>
-          <w:sz w:val="20"/>
-          <w:szCs w:val="20"/>
-          <w:lang w:val="en-US"/>
-        </w:rPr>
-        <w:t xml:space="preserve">: </w:t>
-      </w:r>
-      <w:proofErr w:type="spellStart"/>
-      <w:r>
-        <w:rPr>
-          <w:color w:val="FF0000"/>
-          <w:sz w:val="20"/>
-          <w:szCs w:val="20"/>
-          <w:lang w:val="en-US"/>
-        </w:rPr>
-        <w:t>isNaN</w:t>
-      </w:r>
-      <w:proofErr w:type="spellEnd"/>
-      <w:r>
-        <w:rPr>
-          <w:sz w:val="20"/>
-          <w:szCs w:val="20"/>
-          <w:lang w:val="en-US"/>
-        </w:rPr>
-        <w:t>(0/0)</w:t>
-      </w:r>
-      <w:r>
-        <w:rPr>
-          <w:sz w:val="20"/>
-          <w:szCs w:val="20"/>
-          <w:lang w:val="en-US"/>
-        </w:rPr>
-        <w:t xml:space="preserve"> //true</w:t>
-      </w:r>
-    </w:p>
-    <w:p>
-      <w:pPr>
-        <w:pStyle w:val="Paragrafoelenco"/>
-        <w:numPr>
-          <w:ilvl w:val="2"/>
-          <w:numId w:val="1"/>
-        </w:numPr>
-        <w:jc w:val="both"/>
-        <w:rPr>
-          <w:sz w:val="20"/>
-          <w:szCs w:val="20"/>
-          <w:lang w:val="en-US"/>
-        </w:rPr>
-      </w:pPr>
-      <w:r>
-        <w:rPr>
-          <w:sz w:val="20"/>
-          <w:szCs w:val="20"/>
-          <w:lang w:val="en-US"/>
-        </w:rPr>
-        <w:t>Any operation with Infinity gives Infinity as a result</w:t>
-      </w:r>
-    </w:p>
-    <w:p>
-      <w:pPr>
-        <w:pStyle w:val="Paragrafoelenco"/>
-        <w:numPr>
-          <w:ilvl w:val="0"/>
-          <w:numId w:val="1"/>
-        </w:numPr>
-        <w:jc w:val="both"/>
-        <w:rPr>
-          <w:sz w:val="20"/>
-          <w:szCs w:val="20"/>
-          <w:lang w:val="en-US"/>
-        </w:rPr>
-      </w:pPr>
-      <w:r>
-        <w:rPr>
-          <w:sz w:val="20"/>
-          <w:szCs w:val="20"/>
-          <w:lang w:val="en-US"/>
-        </w:rPr>
-        <w:t xml:space="preserve">There </w:t>
-      </w:r>
-      <w:r>
-        <w:rPr>
-          <w:sz w:val="20"/>
-          <w:szCs w:val="20"/>
-          <w:lang w:val="en-US"/>
-        </w:rPr>
-        <w:t xml:space="preserve">are two commands to create a </w:t>
-      </w:r>
-      <w:proofErr w:type="gramStart"/>
-      <w:r>
-        <w:rPr>
-          <w:sz w:val="20"/>
-          <w:szCs w:val="20"/>
-          <w:lang w:val="en-US"/>
-        </w:rPr>
-        <w:t>variable:</w:t>
-      </w:r>
-      <w:proofErr w:type="gramEnd"/>
-      <w:r>
-        <w:rPr>
-          <w:sz w:val="20"/>
-          <w:szCs w:val="20"/>
-          <w:lang w:val="en-US"/>
-        </w:rPr>
-        <w:t xml:space="preserve"> </w:t>
-      </w:r>
-      <w:r>
-        <w:rPr>
-          <w:color w:val="FF0000"/>
-          <w:sz w:val="20"/>
-          <w:szCs w:val="20"/>
-          <w:lang w:val="en-US"/>
-        </w:rPr>
-        <w:t xml:space="preserve">let </w:t>
-      </w:r>
-      <w:r>
-        <w:rPr>
-          <w:sz w:val="20"/>
-          <w:szCs w:val="20"/>
-          <w:lang w:val="en-US"/>
-        </w:rPr>
-        <w:t xml:space="preserve">and </w:t>
-      </w:r>
-      <w:r>
-        <w:rPr>
-          <w:color w:val="FF0000"/>
-          <w:sz w:val="20"/>
-          <w:szCs w:val="20"/>
-          <w:lang w:val="en-US"/>
-        </w:rPr>
-        <w:t>var</w:t>
-      </w:r>
-      <w:r>
-        <w:rPr>
-          <w:sz w:val="20"/>
-          <w:szCs w:val="20"/>
-          <w:lang w:val="en-US"/>
-        </w:rPr>
-        <w:t xml:space="preserve">. </w:t>
-      </w:r>
-    </w:p>
-    <w:p>
-      <w:pPr>
-        <w:pStyle w:val="Paragrafoelenco"/>
-        <w:numPr>
-          <w:ilvl w:val="1"/>
-          <w:numId w:val="1"/>
-        </w:numPr>
-        <w:jc w:val="both"/>
-        <w:rPr>
-          <w:sz w:val="20"/>
-          <w:szCs w:val="20"/>
-          <w:lang w:val="en-US"/>
-        </w:rPr>
-      </w:pPr>
-      <w:r>
-        <w:rPr>
-          <w:sz w:val="20"/>
-          <w:szCs w:val="20"/>
-          <w:lang w:val="en-US"/>
-        </w:rPr>
-        <w:t xml:space="preserve">var always defines a function variable local to the whole function </w:t>
-      </w:r>
-    </w:p>
-    <w:p>
-      <w:pPr>
-        <w:pStyle w:val="Paragrafoelenco"/>
-        <w:numPr>
-          <w:ilvl w:val="1"/>
-          <w:numId w:val="1"/>
-        </w:numPr>
-        <w:jc w:val="both"/>
-        <w:rPr>
-          <w:sz w:val="20"/>
-          <w:szCs w:val="20"/>
-          <w:lang w:val="en-US"/>
-        </w:rPr>
-      </w:pPr>
-      <w:r>
-        <w:rPr>
-          <w:sz w:val="20"/>
-          <w:szCs w:val="20"/>
-          <w:lang w:val="en-US"/>
-        </w:rPr>
-        <w:t xml:space="preserve">let instead </w:t>
-      </w:r>
-      <w:r>
-        <w:rPr>
-          <w:sz w:val="20"/>
-          <w:szCs w:val="20"/>
-          <w:lang w:val="en-US"/>
-        </w:rPr>
-        <w:t xml:space="preserve">has </w:t>
-      </w:r>
-      <w:r>
-        <w:rPr>
-          <w:sz w:val="20"/>
-          <w:szCs w:val="20"/>
-          <w:lang w:val="en-US"/>
-        </w:rPr>
-        <w:t>as scope only the bloc</w:t>
-      </w:r>
-      <w:r>
-        <w:rPr>
-          <w:sz w:val="20"/>
-          <w:szCs w:val="20"/>
-          <w:lang w:val="en-US"/>
-        </w:rPr>
-        <w:t>k</w:t>
-      </w:r>
-      <w:r>
-        <w:rPr>
-          <w:sz w:val="20"/>
-          <w:szCs w:val="20"/>
-          <w:lang w:val="en-US"/>
-        </w:rPr>
-        <w:t xml:space="preserve"> of instruction where </w:t>
-      </w:r>
-      <w:r>
-        <w:rPr>
-          <w:sz w:val="20"/>
-          <w:szCs w:val="20"/>
-          <w:lang w:val="en-US"/>
-        </w:rPr>
-        <w:t xml:space="preserve">variable is </w:t>
-      </w:r>
-      <w:r>
-        <w:rPr>
-          <w:sz w:val="20"/>
-          <w:szCs w:val="20"/>
-          <w:lang w:val="en-US"/>
-        </w:rPr>
-        <w:t>created</w:t>
-      </w:r>
-      <w:r>
-        <w:rPr>
-          <w:sz w:val="20"/>
-          <w:szCs w:val="20"/>
-          <w:lang w:val="en-US"/>
-        </w:rPr>
-        <w:t xml:space="preserve"> </w:t>
-      </w:r>
-    </w:p>
-    <w:p>
-      <w:pPr>
-        <w:pStyle w:val="Paragrafoelenco"/>
-        <w:numPr>
-          <w:ilvl w:val="1"/>
-          <w:numId w:val="1"/>
-        </w:numPr>
-        <w:jc w:val="both"/>
-        <w:rPr>
-          <w:sz w:val="20"/>
-          <w:szCs w:val="20"/>
-          <w:lang w:val="en-US"/>
-        </w:rPr>
-      </w:pPr>
-      <w:r>
-        <w:rPr>
-          <w:sz w:val="20"/>
-          <w:szCs w:val="20"/>
-          <w:lang w:val="en-US"/>
-        </w:rPr>
-        <w:t xml:space="preserve">Variable created outside a function are always global variables. </w:t>
-      </w:r>
-    </w:p>
-    <w:p>
-      <w:pPr>
-        <w:pStyle w:val="Paragrafoelenco"/>
-        <w:numPr>
-          <w:ilvl w:val="0"/>
-          <w:numId w:val="1"/>
-        </w:numPr>
-        <w:jc w:val="both"/>
-        <w:rPr>
-          <w:sz w:val="20"/>
-          <w:szCs w:val="20"/>
-          <w:lang w:val="en-US"/>
-        </w:rPr>
-      </w:pPr>
-      <w:r>
-        <w:rPr>
-          <w:sz w:val="20"/>
-          <w:szCs w:val="20"/>
-          <w:lang w:val="en-US"/>
-        </w:rPr>
-        <w:t xml:space="preserve">Use </w:t>
-      </w:r>
-      <w:r>
-        <w:rPr>
-          <w:color w:val="FF0000"/>
-          <w:sz w:val="20"/>
-          <w:szCs w:val="20"/>
-          <w:lang w:val="en-US"/>
-        </w:rPr>
-        <w:t xml:space="preserve">=== </w:t>
-      </w:r>
-      <w:r>
-        <w:rPr>
-          <w:sz w:val="20"/>
-          <w:szCs w:val="20"/>
-          <w:lang w:val="en-US"/>
-        </w:rPr>
-        <w:t xml:space="preserve">Instead of </w:t>
-      </w:r>
-      <w:r>
-        <w:rPr>
-          <w:color w:val="FF0000"/>
-          <w:sz w:val="20"/>
-          <w:szCs w:val="20"/>
-          <w:lang w:val="en-US"/>
-        </w:rPr>
-        <w:t xml:space="preserve">== </w:t>
-      </w:r>
-      <w:r>
-        <w:rPr>
-          <w:sz w:val="20"/>
-          <w:szCs w:val="20"/>
-          <w:lang w:val="en-US"/>
-        </w:rPr>
-        <w:t>JavaScript utilizes two different kinds of equality operators: === /</w:t>
-      </w:r>
-      <w:proofErr w:type="gramStart"/>
-      <w:r>
-        <w:rPr>
-          <w:sz w:val="20"/>
-          <w:szCs w:val="20"/>
-          <w:lang w:val="en-US"/>
-        </w:rPr>
-        <w:t>!=</w:t>
-      </w:r>
-      <w:proofErr w:type="gramEnd"/>
-      <w:r>
-        <w:rPr>
-          <w:sz w:val="20"/>
-          <w:szCs w:val="20"/>
-          <w:lang w:val="en-US"/>
-        </w:rPr>
-        <w:t xml:space="preserve">= and == /!= It is considered best practice to always use the first set when comparing. </w:t>
-      </w:r>
-      <w:r>
-        <w:rPr>
-          <w:sz w:val="20"/>
-          <w:szCs w:val="20"/>
-          <w:lang w:val="en-US"/>
-        </w:rPr>
-        <w:t xml:space="preserve">The triple-equals operator never does type coercion. It returns true if both operands reference the same object, or </w:t>
-      </w:r>
-      <w:proofErr w:type="gramStart"/>
-      <w:r>
-        <w:rPr>
-          <w:sz w:val="20"/>
-          <w:szCs w:val="20"/>
-          <w:lang w:val="en-US"/>
-        </w:rPr>
-        <w:t>in  case</w:t>
-      </w:r>
-      <w:proofErr w:type="gramEnd"/>
-      <w:r>
-        <w:rPr>
-          <w:sz w:val="20"/>
-          <w:szCs w:val="20"/>
-          <w:lang w:val="en-US"/>
-        </w:rPr>
-        <w:t xml:space="preserve"> of value types, have the same value.</w:t>
-      </w:r>
-      <w:r>
-        <w:rPr>
-          <w:sz w:val="20"/>
-          <w:szCs w:val="20"/>
-          <w:lang w:val="en-US"/>
-        </w:rPr>
-        <w:t xml:space="preserve"> </w:t>
-      </w:r>
-      <w:r>
-        <w:rPr>
-          <w:sz w:val="20"/>
-          <w:szCs w:val="20"/>
-          <w:lang w:val="en-US"/>
-        </w:rPr>
-        <w:t xml:space="preserve">However, when </w:t>
-      </w:r>
-      <w:r>
-        <w:rPr>
-          <w:sz w:val="20"/>
-          <w:szCs w:val="20"/>
-          <w:lang w:val="en-US"/>
-        </w:rPr>
-        <w:t>using</w:t>
-      </w:r>
-      <w:r>
-        <w:rPr>
-          <w:sz w:val="20"/>
-          <w:szCs w:val="20"/>
-          <w:lang w:val="en-US"/>
-        </w:rPr>
-        <w:t xml:space="preserve"> with == </w:t>
-      </w:r>
-      <w:proofErr w:type="gramStart"/>
-      <w:r>
-        <w:rPr>
-          <w:sz w:val="20"/>
-          <w:szCs w:val="20"/>
-          <w:lang w:val="en-US"/>
-        </w:rPr>
-        <w:t>and !</w:t>
-      </w:r>
-      <w:proofErr w:type="gramEnd"/>
-      <w:r>
-        <w:rPr>
-          <w:sz w:val="20"/>
-          <w:szCs w:val="20"/>
-          <w:lang w:val="en-US"/>
-        </w:rPr>
-        <w:t>=  you can</w:t>
-      </w:r>
-      <w:r>
-        <w:rPr>
-          <w:sz w:val="20"/>
-          <w:szCs w:val="20"/>
-          <w:lang w:val="en-US"/>
-        </w:rPr>
-        <w:t xml:space="preserve"> run into issues when working with di</w:t>
-      </w:r>
-      <w:r>
-        <w:rPr>
-          <w:sz w:val="20"/>
-          <w:szCs w:val="20"/>
-          <w:lang w:val="en-US"/>
-        </w:rPr>
-        <w:t>fferent types</w:t>
-      </w:r>
-      <w:r>
-        <w:rPr>
-          <w:sz w:val="20"/>
-          <w:szCs w:val="20"/>
-          <w:lang w:val="en-US"/>
-        </w:rPr>
-        <w:t>:</w:t>
-      </w:r>
-      <w:r>
-        <w:rPr>
-          <w:sz w:val="20"/>
-          <w:szCs w:val="20"/>
-          <w:lang w:val="en-US"/>
-        </w:rPr>
-        <w:t xml:space="preserve"> js will</w:t>
-      </w:r>
-      <w:r>
-        <w:rPr>
-          <w:sz w:val="20"/>
-          <w:szCs w:val="20"/>
-          <w:lang w:val="en-US"/>
-        </w:rPr>
-        <w:t xml:space="preserve"> try to coerce the values</w:t>
-      </w:r>
-      <w:r>
-        <w:rPr>
-          <w:sz w:val="20"/>
-          <w:szCs w:val="20"/>
-          <w:lang w:val="en-US"/>
-        </w:rPr>
-        <w:t xml:space="preserve"> to enable the comparison. </w:t>
-      </w:r>
-    </w:p>
-    <w:p>
-      <w:pPr>
-        <w:pStyle w:val="Paragrafoelenco"/>
-        <w:numPr>
-          <w:ilvl w:val="1"/>
-          <w:numId w:val="1"/>
-        </w:numPr>
-        <w:jc w:val="both"/>
-        <w:rPr>
-          <w:sz w:val="20"/>
-          <w:szCs w:val="20"/>
-          <w:lang w:val="en-US"/>
-        </w:rPr>
-      </w:pPr>
-      <w:r>
-        <w:rPr>
-          <w:sz w:val="20"/>
-          <w:szCs w:val="20"/>
-          <w:lang w:val="en-US"/>
-        </w:rPr>
-        <w:t xml:space="preserve">For </w:t>
-      </w:r>
-      <w:proofErr w:type="gramStart"/>
-      <w:r>
-        <w:rPr>
-          <w:sz w:val="20"/>
-          <w:szCs w:val="20"/>
-          <w:lang w:val="en-US"/>
-        </w:rPr>
-        <w:t>example</w:t>
-      </w:r>
-      <w:proofErr w:type="gramEnd"/>
-      <w:r>
-        <w:rPr>
-          <w:sz w:val="20"/>
-          <w:szCs w:val="20"/>
-          <w:lang w:val="en-US"/>
-        </w:rPr>
-        <w:t xml:space="preserve"> it will try to cast a string to number.</w:t>
+      <w:r>
+        <w:rPr>
+          <w:sz w:val="20"/>
+          <w:szCs w:val="20"/>
+          <w:lang w:val="en-US"/>
+        </w:rPr>
+        <w:t>For example it will try to cast a string to number.</w:t>
       </w:r>
     </w:p>
     <w:p>
@@ -1836,23 +1718,13 @@
           <w:lang w:val="en-US"/>
         </w:rPr>
       </w:pPr>
-      <w:proofErr w:type="gramStart"/>
-      <w:r>
-        <w:rPr>
-          <w:sz w:val="20"/>
-          <w:szCs w:val="20"/>
-          <w:lang w:val="en-US"/>
-        </w:rPr>
-        <w:t>function</w:t>
-      </w:r>
-      <w:proofErr w:type="gramEnd"/>
-      <w:r>
-        <w:rPr>
-          <w:sz w:val="20"/>
-          <w:szCs w:val="20"/>
-          <w:lang w:val="en-US"/>
-        </w:rPr>
-        <w:t xml:space="preserve"> plot(){...}</w:t>
+      <w:r>
+        <w:rPr>
+          <w:sz w:val="20"/>
+          <w:szCs w:val="20"/>
+          <w:lang w:val="en-US"/>
+        </w:rPr>
+        <w:t>function plot(){...}</w:t>
       </w:r>
     </w:p>
     <w:p>
@@ -2054,7 +1926,6 @@
         <w:t xml:space="preserve"> </w:t>
       </w:r>
       <w:proofErr w:type="spellStart"/>
-      <w:proofErr w:type="gramStart"/>
       <w:r>
         <w:rPr>
           <w:sz w:val="20"/>
@@ -2079,16 +1950,7 @@
           <w:szCs w:val="20"/>
           <w:lang w:val="en-US"/>
         </w:rPr>
-        <w:t>(</w:t>
-      </w:r>
-      <w:proofErr w:type="gramEnd"/>
-      <w:r>
-        <w:rPr>
-          <w:sz w:val="20"/>
-          <w:szCs w:val="20"/>
-          <w:lang w:val="en-US"/>
-        </w:rPr>
-        <w:t>"#</w:t>
+        <w:t>("#</w:t>
       </w:r>
       <w:r>
         <w:rPr>
@@ -2151,25 +2013,7 @@
           <w:szCs w:val="20"/>
           <w:lang w:val="en-US"/>
         </w:rPr>
-        <w:t xml:space="preserve">Pay attention on the timing of this call: if the target element </w:t>
-      </w:r>
-      <w:proofErr w:type="gramStart"/>
-      <w:r>
-        <w:rPr>
-          <w:sz w:val="20"/>
-          <w:szCs w:val="20"/>
-          <w:lang w:val="en-US"/>
-        </w:rPr>
-        <w:t>has not been already rendered</w:t>
-      </w:r>
-      <w:proofErr w:type="gramEnd"/>
-      <w:r>
-        <w:rPr>
-          <w:sz w:val="20"/>
-          <w:szCs w:val="20"/>
-          <w:lang w:val="en-US"/>
-        </w:rPr>
-        <w:t xml:space="preserve"> the function will return null.</w:t>
+        <w:t>Pay attention on the timing of this call: if the target element has not been already rendered the function will return null.</w:t>
       </w:r>
     </w:p>
     <w:p>
@@ -2703,25 +2547,7 @@
           <w:szCs w:val="20"/>
           <w:lang w:val="en-US"/>
         </w:rPr>
-        <w:t xml:space="preserve">API provides a JavaScript interface for accessing and manipulating parts of the HTTP pipeline, such as requests and responses. It also provides a global </w:t>
-      </w:r>
-      <w:proofErr w:type="gramStart"/>
-      <w:r>
-        <w:rPr>
-          <w:sz w:val="20"/>
-          <w:szCs w:val="20"/>
-          <w:lang w:val="en-US"/>
-        </w:rPr>
-        <w:t>fetch(</w:t>
-      </w:r>
-      <w:proofErr w:type="gramEnd"/>
-      <w:r>
-        <w:rPr>
-          <w:sz w:val="20"/>
-          <w:szCs w:val="20"/>
-          <w:lang w:val="en-US"/>
-        </w:rPr>
-        <w:t>) method that provides an easy, logical way to fetch resources asynchronously across the network.</w:t>
+        <w:t>API provides a JavaScript interface for accessing and manipulating parts of the HTTP pipeline, such as requests and responses. It also provides a global fetch() method that provides an easy, logical way to fetch resources asynchronously across the network.</w:t>
       </w:r>
       <w:r>
         <w:rPr>
@@ -2736,25 +2562,7 @@
           <w:szCs w:val="20"/>
           <w:lang w:val="en-US"/>
         </w:rPr>
-        <w:t xml:space="preserve">The simplest use of </w:t>
-      </w:r>
-      <w:proofErr w:type="gramStart"/>
-      <w:r>
-        <w:rPr>
-          <w:sz w:val="20"/>
-          <w:szCs w:val="20"/>
-          <w:lang w:val="en-US"/>
-        </w:rPr>
-        <w:t>fetch(</w:t>
-      </w:r>
-      <w:proofErr w:type="gramEnd"/>
-      <w:r>
-        <w:rPr>
-          <w:sz w:val="20"/>
-          <w:szCs w:val="20"/>
-          <w:lang w:val="en-US"/>
-        </w:rPr>
-        <w:t xml:space="preserve">) takes one argument, the path to the resource you want to fetch, and returns a </w:t>
+        <w:t xml:space="preserve">The simplest use of fetch() takes one argument, the path to the resource you want to fetch, and returns a </w:t>
       </w:r>
       <w:r>
         <w:rPr>
@@ -2823,33 +2631,15 @@
           <w:szCs w:val="20"/>
           <w:lang w:val="en-US"/>
         </w:rPr>
-        <w:t xml:space="preserve">only rejects a promise when a network error is encountered, although this usually means permissions issues or similar. </w:t>
-      </w:r>
-      <w:proofErr w:type="gramStart"/>
-      <w:r>
-        <w:rPr>
-          <w:sz w:val="20"/>
-          <w:szCs w:val="20"/>
-          <w:lang w:val="en-US"/>
-        </w:rPr>
-        <w:t xml:space="preserve">Basically </w:t>
-      </w:r>
-      <w:r>
-        <w:rPr>
-          <w:sz w:val="20"/>
-          <w:szCs w:val="20"/>
-          <w:lang w:val="en-US"/>
-        </w:rPr>
-        <w:t>it</w:t>
-      </w:r>
-      <w:proofErr w:type="gramEnd"/>
-      <w:r>
-        <w:rPr>
-          <w:sz w:val="20"/>
-          <w:szCs w:val="20"/>
-          <w:lang w:val="en-US"/>
-        </w:rPr>
-        <w:t xml:space="preserve"> </w:t>
+        <w:t xml:space="preserve">only rejects a promise when a network error is encountered, although this usually means permissions issues or similar. Basically </w:t>
+      </w:r>
+      <w:r>
+        <w:rPr>
+          <w:sz w:val="20"/>
+          <w:szCs w:val="20"/>
+          <w:lang w:val="en-US"/>
+        </w:rPr>
+        <w:t xml:space="preserve">it </w:t>
       </w:r>
       <w:r>
         <w:rPr>
@@ -2890,26 +2680,26 @@
           <w:lang w:val="en-GB" w:eastAsia="en-GB"/>
         </w:rPr>
         <w:drawing>
-          <wp:anchor distT="0" distB="0" distL="114300" distR="114300" simplePos="0" relativeHeight="251705344" behindDoc="1" locked="0" layoutInCell="1" allowOverlap="1">
+          <wp:anchor distT="0" distB="0" distL="114300" distR="114300" simplePos="0" relativeHeight="251710464" behindDoc="1" locked="0" layoutInCell="1" allowOverlap="1">
             <wp:simplePos x="0" y="0"/>
             <wp:positionH relativeFrom="column">
               <wp:align>left</wp:align>
             </wp:positionH>
             <wp:positionV relativeFrom="paragraph">
-              <wp:posOffset>228501</wp:posOffset>
+              <wp:posOffset>107315</wp:posOffset>
             </wp:positionV>
-            <wp:extent cx="2347595" cy="1131570"/>
-            <wp:effectExtent l="0" t="0" r="0" b="0"/>
+            <wp:extent cx="1707515" cy="2037715"/>
+            <wp:effectExtent l="0" t="0" r="6985" b="635"/>
             <wp:wrapTight wrapText="bothSides">
               <wp:wrapPolygon edited="0">
                 <wp:start x="0" y="0"/>
-                <wp:lineTo x="0" y="21091"/>
-                <wp:lineTo x="21384" y="21091"/>
-                <wp:lineTo x="21384" y="0"/>
+                <wp:lineTo x="0" y="21405"/>
+                <wp:lineTo x="21447" y="21405"/>
+                <wp:lineTo x="21447" y="0"/>
                 <wp:lineTo x="0" y="0"/>
               </wp:wrapPolygon>
             </wp:wrapTight>
-            <wp:docPr id="47" name="Immagine 47"/>
+            <wp:docPr id="49" name="Immagine 49"/>
             <wp:cNvGraphicFramePr>
               <a:graphicFrameLocks xmlns:a="http://schemas.openxmlformats.org/drawingml/2006/main" noChangeAspect="1"/>
             </wp:cNvGraphicFramePr>
@@ -2921,7 +2711,7 @@
                     <pic:cNvPicPr/>
                   </pic:nvPicPr>
                   <pic:blipFill>
-                    <a:blip r:embed="rId16" cstate="print">
+                    <a:blip r:embed="rId16">
                       <a:extLst>
                         <a:ext uri="{28A0092B-C50C-407E-A947-70E740481C1C}">
                           <a14:useLocalDpi xmlns:a14="http://schemas.microsoft.com/office/drawing/2010/main" val="0"/>
@@ -2935,7 +2725,7 @@
                   <pic:spPr>
                     <a:xfrm>
                       <a:off x="0" y="0"/>
-                      <a:ext cx="2347595" cy="1131570"/>
+                      <a:ext cx="1707515" cy="2037715"/>
                     </a:xfrm>
                     <a:prstGeom prst="rect">
                       <a:avLst/>
@@ -2944,26 +2734,22 @@
                 </pic:pic>
               </a:graphicData>
             </a:graphic>
+            <wp14:sizeRelH relativeFrom="margin">
+              <wp14:pctWidth>0</wp14:pctWidth>
+            </wp14:sizeRelH>
+            <wp14:sizeRelV relativeFrom="margin">
+              <wp14:pctHeight>0</wp14:pctHeight>
+            </wp14:sizeRelV>
           </wp:anchor>
         </w:drawing>
       </w:r>
-      <w:proofErr w:type="gramStart"/>
-      <w:r>
-        <w:rPr>
-          <w:sz w:val="20"/>
-          <w:szCs w:val="20"/>
-          <w:lang w:val="en-US"/>
-        </w:rPr>
-        <w:t>fetch</w:t>
-      </w:r>
-      <w:proofErr w:type="gramEnd"/>
-      <w:r>
-        <w:rPr>
-          <w:sz w:val="20"/>
-          <w:szCs w:val="20"/>
-          <w:lang w:val="en-US"/>
-        </w:rPr>
-        <w:t xml:space="preserve"> provides a simple ok flag that indicates whether an HTTP response’s status code is in the successful range or not. if(</w:t>
+      <w:r>
+        <w:rPr>
+          <w:sz w:val="20"/>
+          <w:szCs w:val="20"/>
+          <w:lang w:val="en-US"/>
+        </w:rPr>
+        <w:t>fetch provides a simple ok flag that indicates whether an HTTP response’s status code is in the successful range or not. if(</w:t>
       </w:r>
       <w:proofErr w:type="spellStart"/>
       <w:r>
@@ -2973,7 +2759,18 @@
           <w:szCs w:val="20"/>
           <w:lang w:val="en-US"/>
         </w:rPr>
-        <w:t>response.ok</w:t>
+        <w:t>respon</w:t>
+      </w:r>
+      <w:bookmarkStart w:id="0" w:name="_GoBack"/>
+      <w:bookmarkEnd w:id="0"/>
+      <w:r>
+        <w:rPr>
+          <w:color w:val="FF0000"/>
+          <w:sz w:val="20"/>
+          <w:szCs w:val="20"/>
+          <w:lang w:val="en-US"/>
+        </w:rPr>
+        <w:t>se.ok</w:t>
       </w:r>
       <w:proofErr w:type="spellEnd"/>
       <w:r>
@@ -3208,25 +3005,7 @@
           <w:szCs w:val="20"/>
           <w:lang w:val="en-US"/>
         </w:rPr>
-        <w:t xml:space="preserve"> method are called. (If the promise has already been </w:t>
-      </w:r>
-      <w:proofErr w:type="gramStart"/>
-      <w:r>
-        <w:rPr>
-          <w:sz w:val="20"/>
-          <w:szCs w:val="20"/>
-          <w:lang w:val="en-US"/>
-        </w:rPr>
-        <w:t>fulfilled</w:t>
-      </w:r>
-      <w:proofErr w:type="gramEnd"/>
-      <w:r>
-        <w:rPr>
-          <w:sz w:val="20"/>
-          <w:szCs w:val="20"/>
-          <w:lang w:val="en-US"/>
-        </w:rPr>
-        <w:t xml:space="preserve"> or rejected when a corresponding handler is attached, the handler will be called, so there is no race condition between an </w:t>
+        <w:t xml:space="preserve"> method are called. (If the promise has already been fulfilled or rejected when a corresponding handler is attached, the handler will be called, so there is no race condition between an </w:t>
       </w:r>
       <w:r>
         <w:rPr>
@@ -3535,19 +3314,11 @@
           <w:lang w:val="en-US"/>
         </w:rPr>
       </w:pPr>
-      <w:proofErr w:type="gramStart"/>
-      <w:r>
-        <w:rPr>
-          <w:lang w:val="en-US"/>
-        </w:rPr>
-        <w:t>It’s</w:t>
-      </w:r>
-      <w:proofErr w:type="gramEnd"/>
-      <w:r>
-        <w:rPr>
-          <w:lang w:val="en-US"/>
-        </w:rPr>
-        <w:t xml:space="preserve"> necessary to configure two call backs that will be used depending on the result of the call: in case of success </w:t>
+      <w:r>
+        <w:rPr>
+          <w:lang w:val="en-US"/>
+        </w:rPr>
+        <w:t xml:space="preserve">It’s necessary to configure two call backs that will be used depending on the result of the call: in case of success </w:t>
       </w:r>
       <w:proofErr w:type="spellStart"/>
       <w:r>
@@ -3778,21 +3549,7 @@
         <w:rPr>
           <w:lang w:val="en-US"/>
         </w:rPr>
-        <w:t xml:space="preserve"> of request </w:t>
-      </w:r>
-      <w:proofErr w:type="gramStart"/>
-      <w:r>
-        <w:rPr>
-          <w:lang w:val="en-US"/>
-        </w:rPr>
-        <w:t>doesn’t</w:t>
-      </w:r>
-      <w:proofErr w:type="gramEnd"/>
-      <w:r>
-        <w:rPr>
-          <w:lang w:val="en-US"/>
-        </w:rPr>
-        <w:t xml:space="preserve"> return a promise.</w:t>
+        <w:t xml:space="preserve"> of request doesn’t return a promise.</w:t>
       </w:r>
     </w:p>
     <w:p>
@@ -3946,23 +3703,13 @@
           <w:lang w:val="en-US"/>
         </w:rPr>
       </w:pPr>
-      <w:proofErr w:type="gramStart"/>
       <w:r>
         <w:rPr>
           <w:b/>
           <w:sz w:val="24"/>
           <w:lang w:val="en-US"/>
         </w:rPr>
-        <w:t>02</w:t>
-      </w:r>
-      <w:proofErr w:type="gramEnd"/>
-      <w:r>
-        <w:rPr>
-          <w:b/>
-          <w:sz w:val="24"/>
-          <w:lang w:val="en-US"/>
-        </w:rPr>
-        <w:t xml:space="preserve"> </w:t>
+        <w:t xml:space="preserve">02 </w:t>
       </w:r>
       <w:r>
         <w:rPr>
@@ -4171,21 +3918,7 @@
         <w:rPr>
           <w:lang w:val="en-GB"/>
         </w:rPr>
-        <w:t xml:space="preserve">Everything else </w:t>
-      </w:r>
-      <w:proofErr w:type="gramStart"/>
-      <w:r>
-        <w:rPr>
-          <w:lang w:val="en-GB"/>
-        </w:rPr>
-        <w:t>is evaluated</w:t>
-      </w:r>
-      <w:proofErr w:type="gramEnd"/>
-      <w:r>
-        <w:rPr>
-          <w:lang w:val="en-GB"/>
-        </w:rPr>
-        <w:t xml:space="preserve"> as true!</w:t>
+        <w:t>Everything else is evaluated as true!</w:t>
       </w:r>
       <w:r>
         <w:rPr>
@@ -4842,14 +4575,12 @@
         </w:rPr>
         <w:t xml:space="preserve">x </w:t>
       </w:r>
-      <w:proofErr w:type="gramStart"/>
       <w:r>
         <w:rPr>
           <w:lang w:val="en-GB"/>
         </w:rPr>
         <w:t>is assigned</w:t>
       </w:r>
-      <w:proofErr w:type="gramEnd"/>
       <w:r>
         <w:rPr>
           <w:lang w:val="en-GB"/>
@@ -5059,21 +4790,7 @@
         <w:rPr>
           <w:lang w:val="en-GB"/>
         </w:rPr>
-        <w:t xml:space="preserve">: functions without a name that </w:t>
-      </w:r>
-      <w:proofErr w:type="gramStart"/>
-      <w:r>
-        <w:rPr>
-          <w:lang w:val="en-GB"/>
-        </w:rPr>
-        <w:t>can be assigned</w:t>
-      </w:r>
-      <w:proofErr w:type="gramEnd"/>
-      <w:r>
-        <w:rPr>
-          <w:lang w:val="en-GB"/>
-        </w:rPr>
-        <w:t xml:space="preserve"> to a variable. </w:t>
+        <w:t xml:space="preserve">: functions without a name that can be assigned to a variable. </w:t>
       </w:r>
       <w:r>
         <w:rPr>
@@ -5490,19 +5207,11 @@
           </wp:anchor>
         </w:drawing>
       </w:r>
-      <w:proofErr w:type="gramStart"/>
-      <w:r>
-        <w:rPr>
-          <w:lang w:val="en-GB"/>
-        </w:rPr>
-        <w:t>There’s</w:t>
-      </w:r>
-      <w:proofErr w:type="gramEnd"/>
-      <w:r>
-        <w:rPr>
-          <w:lang w:val="en-GB"/>
-        </w:rPr>
-        <w:t xml:space="preserve"> the method </w:t>
+      <w:r>
+        <w:rPr>
+          <w:lang w:val="en-GB"/>
+        </w:rPr>
+        <w:t xml:space="preserve">There’s the method </w:t>
       </w:r>
       <w:proofErr w:type="spellStart"/>
       <w:r>
@@ -5596,21 +5305,7 @@
         <w:rPr>
           <w:lang w:val="en-GB"/>
         </w:rPr>
-        <w:t xml:space="preserve">Of </w:t>
-      </w:r>
-      <w:proofErr w:type="gramStart"/>
-      <w:r>
-        <w:rPr>
-          <w:lang w:val="en-GB"/>
-        </w:rPr>
-        <w:t>course</w:t>
-      </w:r>
-      <w:proofErr w:type="gramEnd"/>
-      <w:r>
-        <w:rPr>
-          <w:lang w:val="en-GB"/>
-        </w:rPr>
-        <w:t xml:space="preserve"> we can always use an anonymous or inline function.</w:t>
+        <w:t>Of course we can always use an anonymous or inline function.</w:t>
       </w:r>
     </w:p>
     <w:p>
@@ -5628,21 +5323,7 @@
         <w:rPr>
           <w:lang w:val="en-GB"/>
         </w:rPr>
-        <w:t xml:space="preserve">When a function is used as a </w:t>
-      </w:r>
-      <w:proofErr w:type="gramStart"/>
-      <w:r>
-        <w:rPr>
-          <w:lang w:val="en-GB"/>
-        </w:rPr>
-        <w:t>listener</w:t>
-      </w:r>
-      <w:proofErr w:type="gramEnd"/>
-      <w:r>
-        <w:rPr>
-          <w:lang w:val="en-GB"/>
-        </w:rPr>
-        <w:t xml:space="preserve"> we have access to the event properties </w:t>
+        <w:t xml:space="preserve">When a function is used as a listener we have access to the event properties </w:t>
       </w:r>
       <w:proofErr w:type="spellStart"/>
       <w:r>
@@ -6354,15 +6035,7 @@
         <w:rPr>
           <w:lang w:val="en-GB"/>
         </w:rPr>
-        <w:t>property), in this way its representati</w:t>
-      </w:r>
-      <w:bookmarkStart w:id="0" w:name="_GoBack"/>
-      <w:bookmarkEnd w:id="0"/>
-      <w:r>
-        <w:rPr>
-          <w:lang w:val="en-GB"/>
-        </w:rPr>
-        <w:t>on will change dynamically without the need to work directly on element style properties</w:t>
+        <w:t>property), in this way its representation will change dynamically without the need to work directly on element style properties</w:t>
       </w:r>
     </w:p>
     <w:p>
@@ -6817,7 +6490,6 @@
           <w:lang w:val="en-US"/>
         </w:rPr>
       </w:pPr>
-      <w:proofErr w:type="gramStart"/>
       <w:r>
         <w:rPr>
           <w:b/>
@@ -6832,16 +6504,7 @@
           <w:sz w:val="24"/>
           <w:lang w:val="en-US"/>
         </w:rPr>
-        <w:t>3</w:t>
-      </w:r>
-      <w:proofErr w:type="gramEnd"/>
-      <w:r>
-        <w:rPr>
-          <w:b/>
-          <w:sz w:val="24"/>
-          <w:lang w:val="en-US"/>
-        </w:rPr>
-        <w:t xml:space="preserve"> </w:t>
+        <w:t xml:space="preserve">3 </w:t>
       </w:r>
       <w:r>
         <w:rPr>
@@ -7916,16 +7579,7 @@
           <w:szCs w:val="20"/>
           <w:lang w:val="en-US"/>
         </w:rPr>
-        <w:t xml:space="preserve"> the most basic form of </w:t>
-      </w:r>
-      <w:proofErr w:type="gramStart"/>
-      <w:r>
-        <w:rPr>
-          <w:sz w:val="20"/>
-          <w:szCs w:val="20"/>
-          <w:lang w:val="en-US"/>
-        </w:rPr>
-        <w:t>object</w:t>
+        <w:t xml:space="preserve"> the most basic form of object</w:t>
       </w:r>
       <w:r>
         <w:rPr>
@@ -7941,16 +7595,7 @@
           <w:szCs w:val="20"/>
           <w:lang w:val="en-US"/>
         </w:rPr>
-        <w:t>,</w:t>
-      </w:r>
-      <w:proofErr w:type="gramEnd"/>
-      <w:r>
-        <w:rPr>
-          <w:sz w:val="20"/>
-          <w:szCs w:val="20"/>
-          <w:lang w:val="en-US"/>
-        </w:rPr>
-        <w:t xml:space="preserve"> they can be created simpl</w:t>
+        <w:t>, they can be created simpl</w:t>
       </w:r>
       <w:r>
         <w:rPr>
@@ -9014,21 +8659,7 @@
         <w:rPr>
           <w:lang w:val="en-GB"/>
         </w:rPr>
-        <w:t xml:space="preserve">When defining functions the keyword function </w:t>
-      </w:r>
-      <w:proofErr w:type="gramStart"/>
-      <w:r>
-        <w:rPr>
-          <w:lang w:val="en-GB"/>
-        </w:rPr>
-        <w:t>is no more needed</w:t>
-      </w:r>
-      <w:proofErr w:type="gramEnd"/>
-      <w:r>
-        <w:rPr>
-          <w:lang w:val="en-GB"/>
-        </w:rPr>
-        <w:t>.</w:t>
+        <w:t>When defining functions the keyword function is no more needed.</w:t>
       </w:r>
     </w:p>
     <w:p>
@@ -9046,21 +8677,7 @@
         <w:rPr>
           <w:lang w:val="en-GB"/>
         </w:rPr>
-        <w:t xml:space="preserve">Unlike functions, classes </w:t>
-      </w:r>
-      <w:proofErr w:type="gramStart"/>
-      <w:r>
-        <w:rPr>
-          <w:lang w:val="en-GB"/>
-        </w:rPr>
-        <w:t>must be declared</w:t>
-      </w:r>
-      <w:proofErr w:type="gramEnd"/>
-      <w:r>
-        <w:rPr>
-          <w:lang w:val="en-GB"/>
-        </w:rPr>
-        <w:t xml:space="preserve"> BEFORE using them, this because function declarations are "hoisted" and class declarations are not. Hoisting is JavaScript's default behavio</w:t>
+        <w:t>Unlike functions, classes must be declared BEFORE using them, this because function declarations are "hoisted" and class declarations are not. Hoisting is JavaScript's default behavio</w:t>
       </w:r>
       <w:r>
         <w:rPr>
@@ -9352,7 +8969,6 @@
           <w:lang w:val="en-US"/>
         </w:rPr>
       </w:pPr>
-      <w:proofErr w:type="gramStart"/>
       <w:r>
         <w:rPr>
           <w:b/>
@@ -9369,7 +8985,6 @@
         </w:rPr>
         <w:t>5</w:t>
       </w:r>
-      <w:proofErr w:type="gramEnd"/>
       <w:r>
         <w:rPr>
           <w:b/>
@@ -9561,19 +9176,11 @@
           <w:lang w:val="en-GB"/>
         </w:rPr>
       </w:pPr>
-      <w:proofErr w:type="gramStart"/>
-      <w:r>
-        <w:rPr>
-          <w:lang w:val="en-GB"/>
-        </w:rPr>
-        <w:t>It’s</w:t>
-      </w:r>
-      <w:proofErr w:type="gramEnd"/>
-      <w:r>
-        <w:rPr>
-          <w:lang w:val="en-GB"/>
-        </w:rPr>
-        <w:t xml:space="preserve"> possible to make the</w:t>
+      <w:r>
+        <w:rPr>
+          <w:lang w:val="en-GB"/>
+        </w:rPr>
+        <w:t>It’s possible to make the</w:t>
       </w:r>
       <w:r>
         <w:rPr>
@@ -10667,21 +10274,7 @@
           <w:lang w:val="en-GB"/>
         </w:rPr>
         <w:lastRenderedPageBreak/>
-        <w:t xml:space="preserve">For error </w:t>
-      </w:r>
-      <w:proofErr w:type="gramStart"/>
-      <w:r>
-        <w:rPr>
-          <w:lang w:val="en-GB"/>
-        </w:rPr>
-        <w:t>handling</w:t>
-      </w:r>
-      <w:proofErr w:type="gramEnd"/>
-      <w:r>
-        <w:rPr>
-          <w:lang w:val="en-GB"/>
-        </w:rPr>
-        <w:t xml:space="preserve"> use the classic try/catch construct.</w:t>
+        <w:t>For error handling use the classic try/catch construct.</w:t>
       </w:r>
     </w:p>
     <w:p>
@@ -13149,7 +12742,6 @@
           <w:lang w:val="en-US"/>
         </w:rPr>
       </w:pPr>
-      <w:proofErr w:type="gramStart"/>
       <w:r>
         <w:rPr>
           <w:b/>
@@ -13166,7 +12758,6 @@
         </w:rPr>
         <w:t>7</w:t>
       </w:r>
-      <w:proofErr w:type="gramEnd"/>
       <w:r>
         <w:rPr>
           <w:b/>
@@ -13513,7 +13104,6 @@
           <w:lang w:val="en-US"/>
         </w:rPr>
       </w:pPr>
-      <w:proofErr w:type="gramStart"/>
       <w:r>
         <w:rPr>
           <w:b/>
@@ -13530,7 +13120,6 @@
         </w:rPr>
         <w:t>8</w:t>
       </w:r>
-      <w:proofErr w:type="gramEnd"/>
       <w:r>
         <w:rPr>
           <w:b/>
@@ -13718,25 +13307,7 @@
           <w:szCs w:val="20"/>
           <w:lang w:val="en-US"/>
         </w:rPr>
-        <w:t xml:space="preserve">scope. In the </w:t>
-      </w:r>
-      <w:proofErr w:type="gramStart"/>
-      <w:r>
-        <w:rPr>
-          <w:sz w:val="20"/>
-          <w:szCs w:val="20"/>
-          <w:lang w:val="en-US"/>
-        </w:rPr>
-        <w:t>example</w:t>
-      </w:r>
-      <w:proofErr w:type="gramEnd"/>
-      <w:r>
-        <w:rPr>
-          <w:sz w:val="20"/>
-          <w:szCs w:val="20"/>
-          <w:lang w:val="en-US"/>
-        </w:rPr>
-        <w:t xml:space="preserve"> the method </w:t>
+        <w:t xml:space="preserve">scope. In the example the method </w:t>
       </w:r>
       <w:r>
         <w:rPr>
@@ -14118,14 +13689,7 @@
         <w:rPr>
           <w:lang w:val="en-GB"/>
         </w:rPr>
-        <w:t xml:space="preserve">In simple </w:t>
-      </w:r>
-      <w:proofErr w:type="gramStart"/>
-      <w:r>
-        <w:rPr>
-          <w:lang w:val="en-GB"/>
-        </w:rPr>
-        <w:t>case</w:t>
+        <w:t>In simple case</w:t>
       </w:r>
       <w:r>
         <w:rPr>
@@ -14133,7 +13697,6 @@
         </w:rPr>
         <w:t>s</w:t>
       </w:r>
-      <w:proofErr w:type="gramEnd"/>
       <w:r>
         <w:rPr>
           <w:lang w:val="en-GB"/>
@@ -14274,7 +13837,7 @@
           <w:rPr>
             <w:noProof/>
           </w:rPr>
-          <w:t>5</w:t>
+          <w:t>2</w:t>
         </w:r>
         <w:r>
           <w:fldChar w:fldCharType="end"/>
@@ -15875,7 +15438,7 @@
 </file>
 
 <file path=customXml/itemProps1.xml><?xml version="1.0" encoding="utf-8"?>
-<ds:datastoreItem xmlns:ds="http://schemas.openxmlformats.org/officeDocument/2006/customXml" ds:itemID="{26D85D49-48EF-4095-87EE-BBD64BA97A62}">
+<ds:datastoreItem xmlns:ds="http://schemas.openxmlformats.org/officeDocument/2006/customXml" ds:itemID="{F7C2862E-12DD-4EF5-955D-5603DCAEFCC4}">
   <ds:schemaRefs>
     <ds:schemaRef ds:uri="http://schemas.openxmlformats.org/officeDocument/2006/bibliography"/>
   </ds:schemaRefs>

</xml_diff>